<commit_message>
cuando se crea un usuario el empleado ya esta registrado x lo tanto no hay q registrar datos personales
</commit_message>
<xml_diff>
--- a/02. Modelado de Requerimientos/Modelo de Casos De Uso/Trazos/Usuario/604_Crear_Usuario.docx
+++ b/02. Modelado de Requerimientos/Modelo de Casos De Uso/Trazos/Usuario/604_Crear_Usuario.docx
@@ -1,14 +1,14 @@
 
 <file path=word/document.xml><?xml version="1.0" encoding="utf-8"?>
-<w:document xmlns:ve="http://schemas.openxmlformats.org/markup-compatibility/2006" xmlns:o="urn:schemas-microsoft-com:office:office" xmlns:r="http://schemas.openxmlformats.org/officeDocument/2006/relationships" xmlns:m="http://schemas.openxmlformats.org/officeDocument/2006/math" xmlns:v="urn:schemas-microsoft-com:vml" xmlns:wp="http://schemas.openxmlformats.org/drawingml/2006/wordprocessingDrawing" xmlns:w10="urn:schemas-microsoft-com:office:word" xmlns:w="http://schemas.openxmlformats.org/wordprocessingml/2006/main" xmlns:wne="http://schemas.microsoft.com/office/word/2006/wordml">
+<w:document xmlns:wpc="http://schemas.microsoft.com/office/word/2010/wordprocessingCanvas" xmlns:mc="http://schemas.openxmlformats.org/markup-compatibility/2006" xmlns:o="urn:schemas-microsoft-com:office:office" xmlns:r="http://schemas.openxmlformats.org/officeDocument/2006/relationships" xmlns:m="http://schemas.openxmlformats.org/officeDocument/2006/math" xmlns:v="urn:schemas-microsoft-com:vml" xmlns:wp14="http://schemas.microsoft.com/office/word/2010/wordprocessingDrawing" xmlns:wp="http://schemas.openxmlformats.org/drawingml/2006/wordprocessingDrawing" xmlns:w10="urn:schemas-microsoft-com:office:word" xmlns:w="http://schemas.openxmlformats.org/wordprocessingml/2006/main" xmlns:w14="http://schemas.microsoft.com/office/word/2010/wordml" xmlns:wpg="http://schemas.microsoft.com/office/word/2010/wordprocessingGroup" xmlns:wpi="http://schemas.microsoft.com/office/word/2010/wordprocessingInk" xmlns:wne="http://schemas.microsoft.com/office/word/2006/wordml" xmlns:wps="http://schemas.microsoft.com/office/word/2010/wordprocessingShape" mc:Ignorable="w14 wp14">
   <w:body>
     <w:tbl>
       <w:tblPr>
-        <w:tblStyle w:val="Tablaconcuadrcula"/>
+        <w:tblStyle w:val="TableGrid"/>
         <w:tblW w:w="8472" w:type="dxa"/>
         <w:tblInd w:w="250" w:type="dxa"/>
         <w:tblLayout w:type="fixed"/>
-        <w:tblLook w:val="04A0"/>
+        <w:tblLook w:val="04A0" w:firstRow="1" w:lastRow="0" w:firstColumn="1" w:lastColumn="0" w:noHBand="0" w:noVBand="1"/>
       </w:tblPr>
       <w:tblGrid>
         <w:gridCol w:w="1809"/>
@@ -1310,7 +1310,7 @@
           </w:tcPr>
           <w:p>
             <w:pPr>
-              <w:pStyle w:val="Prrafodelista"/>
+              <w:pStyle w:val="ListParagraph"/>
               <w:numPr>
                 <w:ilvl w:val="0"/>
                 <w:numId w:val="1"/>
@@ -1378,7 +1378,7 @@
           </w:tcPr>
           <w:p>
             <w:pPr>
-              <w:pStyle w:val="Prrafodelista"/>
+              <w:pStyle w:val="ListParagraph"/>
               <w:numPr>
                 <w:ilvl w:val="0"/>
                 <w:numId w:val="1"/>
@@ -1457,7 +1457,7 @@
           </w:tcPr>
           <w:p>
             <w:pPr>
-              <w:pStyle w:val="Prrafodelista"/>
+              <w:pStyle w:val="ListParagraph"/>
               <w:numPr>
                 <w:ilvl w:val="0"/>
                 <w:numId w:val="3"/>
@@ -1482,7 +1482,7 @@
           </w:tcPr>
           <w:p>
             <w:pPr>
-              <w:pStyle w:val="Prrafodelista"/>
+              <w:pStyle w:val="ListParagraph"/>
               <w:numPr>
                 <w:ilvl w:val="1"/>
                 <w:numId w:val="3"/>
@@ -1513,7 +1513,7 @@
           </w:tcPr>
           <w:p>
             <w:pPr>
-              <w:pStyle w:val="Prrafodelista"/>
+              <w:pStyle w:val="ListParagraph"/>
               <w:numPr>
                 <w:ilvl w:val="0"/>
                 <w:numId w:val="3"/>
@@ -1521,13 +1521,7 @@
               <w:ind w:hanging="198"/>
             </w:pPr>
             <w:r>
-              <w:t>El sistema solicita ingrese el nombre de usuario</w:t>
-            </w:r>
-            <w:r>
-              <w:t xml:space="preserve"> y la contraseña</w:t>
-            </w:r>
-            <w:r>
-              <w:t>.</w:t>
+              <w:t>El U selecciona un empleado de la lista mostrada por el sistema.</w:t>
             </w:r>
           </w:p>
         </w:tc>
@@ -1544,7 +1538,7 @@
           </w:tcPr>
           <w:p>
             <w:pPr>
-              <w:pStyle w:val="Prrafodelista"/>
+              <w:pStyle w:val="ListParagraph"/>
               <w:numPr>
                 <w:ilvl w:val="1"/>
                 <w:numId w:val="3"/>
@@ -1575,7 +1569,7 @@
           </w:tcPr>
           <w:p>
             <w:pPr>
-              <w:pStyle w:val="Prrafodelista"/>
+              <w:pStyle w:val="ListParagraph"/>
               <w:numPr>
                 <w:ilvl w:val="0"/>
                 <w:numId w:val="3"/>
@@ -1603,7 +1597,7 @@
           </w:tcPr>
           <w:p>
             <w:pPr>
-              <w:pStyle w:val="Prrafodelista"/>
+              <w:pStyle w:val="ListParagraph"/>
               <w:numPr>
                 <w:ilvl w:val="1"/>
                 <w:numId w:val="3"/>
@@ -1634,7 +1628,7 @@
           </w:tcPr>
           <w:p>
             <w:pPr>
-              <w:pStyle w:val="Prrafodelista"/>
+              <w:pStyle w:val="ListParagraph"/>
               <w:numPr>
                 <w:ilvl w:val="0"/>
                 <w:numId w:val="3"/>
@@ -1642,13 +1636,13 @@
               <w:ind w:hanging="198"/>
             </w:pPr>
             <w:r>
-              <w:t xml:space="preserve">El sistema </w:t>
-            </w:r>
-            <w:r>
-              <w:t>solicita la selección de los roles que tendrá el usuario</w:t>
-            </w:r>
-            <w:r>
-              <w:t>.</w:t>
+              <w:t xml:space="preserve">El </w:t>
+            </w:r>
+            <w:r>
+              <w:t>U selecciona los roles que tendrá el usuario.</w:t>
+            </w:r>
+            <w:r>
+              <w:t xml:space="preserve"> </w:t>
             </w:r>
           </w:p>
         </w:tc>
@@ -1665,7 +1659,7 @@
           </w:tcPr>
           <w:p>
             <w:pPr>
-              <w:pStyle w:val="Prrafodelista"/>
+              <w:pStyle w:val="ListParagraph"/>
               <w:numPr>
                 <w:ilvl w:val="1"/>
                 <w:numId w:val="3"/>
@@ -1696,7 +1690,7 @@
           </w:tcPr>
           <w:p>
             <w:pPr>
-              <w:pStyle w:val="Prrafodelista"/>
+              <w:pStyle w:val="ListParagraph"/>
               <w:numPr>
                 <w:ilvl w:val="0"/>
                 <w:numId w:val="3"/>
@@ -1704,13 +1698,10 @@
               <w:ind w:hanging="198"/>
             </w:pPr>
             <w:r>
-              <w:t xml:space="preserve">El </w:t>
-            </w:r>
-            <w:r>
-              <w:t>U selecciona los roles que tendrá el usuario.</w:t>
-            </w:r>
-            <w:r>
-              <w:t xml:space="preserve"> </w:t>
+              <w:t>El sistema solicita se confirme la registración del nuevo usuario</w:t>
+            </w:r>
+            <w:r>
+              <w:t>.</w:t>
             </w:r>
           </w:p>
         </w:tc>
@@ -1727,7 +1718,7 @@
           </w:tcPr>
           <w:p>
             <w:pPr>
-              <w:pStyle w:val="Prrafodelista"/>
+              <w:pStyle w:val="ListParagraph"/>
               <w:numPr>
                 <w:ilvl w:val="1"/>
                 <w:numId w:val="3"/>
@@ -1758,7 +1749,7 @@
           </w:tcPr>
           <w:p>
             <w:pPr>
-              <w:pStyle w:val="Prrafodelista"/>
+              <w:pStyle w:val="ListParagraph"/>
               <w:numPr>
                 <w:ilvl w:val="0"/>
                 <w:numId w:val="3"/>
@@ -1766,7 +1757,13 @@
               <w:ind w:hanging="198"/>
             </w:pPr>
             <w:r>
-              <w:t>El sistema solicita el ingreso de los datos personales del usuario: Nombre, Apellido, Teléfono Fijo, Teléfono Celular, E-Mail, Tipo de Documento y Número de Documento.</w:t>
+              <w:t xml:space="preserve">El U confirma la </w:t>
+            </w:r>
+            <w:r>
+              <w:t>creación</w:t>
+            </w:r>
+            <w:r>
+              <w:t xml:space="preserve"> del usuario.</w:t>
             </w:r>
           </w:p>
         </w:tc>
@@ -1783,7 +1780,7 @@
           </w:tcPr>
           <w:p>
             <w:pPr>
-              <w:pStyle w:val="Prrafodelista"/>
+              <w:pStyle w:val="ListParagraph"/>
               <w:numPr>
                 <w:ilvl w:val="1"/>
                 <w:numId w:val="3"/>
@@ -1794,6 +1791,42 @@
               </w:tabs>
               <w:ind w:left="230" w:hanging="230"/>
             </w:pPr>
+            <w:r>
+              <w:t xml:space="preserve">El U no confirma la </w:t>
+            </w:r>
+            <w:r>
+              <w:t>creación</w:t>
+            </w:r>
+            <w:r>
+              <w:t xml:space="preserve"> del usuario.</w:t>
+            </w:r>
+          </w:p>
+          <w:p>
+            <w:pPr>
+              <w:pStyle w:val="ListParagraph"/>
+              <w:numPr>
+                <w:ilvl w:val="2"/>
+                <w:numId w:val="3"/>
+              </w:numPr>
+            </w:pPr>
+            <w:r>
+              <w:t>El sistema informa la situación.</w:t>
+            </w:r>
+          </w:p>
+          <w:p>
+            <w:pPr>
+              <w:pStyle w:val="ListParagraph"/>
+              <w:numPr>
+                <w:ilvl w:val="2"/>
+                <w:numId w:val="3"/>
+              </w:numPr>
+            </w:pPr>
+            <w:r>
+              <w:t>Se cancela el CU</w:t>
+            </w:r>
+            <w:r>
+              <w:t>.</w:t>
+            </w:r>
           </w:p>
         </w:tc>
       </w:tr>
@@ -1814,7 +1847,7 @@
           </w:tcPr>
           <w:p>
             <w:pPr>
-              <w:pStyle w:val="Prrafodelista"/>
+              <w:pStyle w:val="ListParagraph"/>
               <w:numPr>
                 <w:ilvl w:val="0"/>
                 <w:numId w:val="3"/>
@@ -1822,11 +1855,16 @@
               <w:ind w:hanging="198"/>
             </w:pPr>
             <w:r>
-              <w:t xml:space="preserve">El </w:t>
-            </w:r>
-            <w:r>
-              <w:t>U ingresa los datos personales del usuario.</w:t>
-            </w:r>
+              <w:t>El sistema</w:t>
+            </w:r>
+            <w:r>
+              <w:t xml:space="preserve"> registra el nuevo usuario con los siguientes datos:</w:t>
+            </w:r>
+            <w:r>
+              <w:t xml:space="preserve"> nombre de usuario, contraseña y roles.</w:t>
+            </w:r>
+            <w:bookmarkStart w:id="1" w:name="_GoBack"/>
+            <w:bookmarkEnd w:id="1"/>
           </w:p>
         </w:tc>
         <w:tc>
@@ -1842,7 +1880,7 @@
           </w:tcPr>
           <w:p>
             <w:pPr>
-              <w:pStyle w:val="Prrafodelista"/>
+              <w:pStyle w:val="ListParagraph"/>
               <w:numPr>
                 <w:ilvl w:val="1"/>
                 <w:numId w:val="3"/>
@@ -1873,7 +1911,7 @@
           </w:tcPr>
           <w:p>
             <w:pPr>
-              <w:pStyle w:val="Prrafodelista"/>
+              <w:pStyle w:val="ListParagraph"/>
               <w:numPr>
                 <w:ilvl w:val="0"/>
                 <w:numId w:val="3"/>
@@ -1881,10 +1919,7 @@
               <w:ind w:hanging="198"/>
             </w:pPr>
             <w:r>
-              <w:t xml:space="preserve">El </w:t>
-            </w:r>
-            <w:r>
-              <w:t>sistema solicita el ingreso de los datos del domicilio del usuario: Provincia, Localidad, Calle, Barrio, Código Postal, Calle, Altura y Departamento</w:t>
+              <w:t>Fin de CU</w:t>
             </w:r>
           </w:p>
         </w:tc>
@@ -1901,344 +1936,7 @@
           </w:tcPr>
           <w:p>
             <w:pPr>
-              <w:pStyle w:val="Prrafodelista"/>
-              <w:numPr>
-                <w:ilvl w:val="1"/>
-                <w:numId w:val="3"/>
-              </w:numPr>
-              <w:tabs>
-                <w:tab w:val="clear" w:pos="690"/>
-                <w:tab w:val="num" w:pos="372"/>
-              </w:tabs>
-              <w:ind w:left="230" w:hanging="230"/>
-            </w:pPr>
-          </w:p>
-        </w:tc>
-      </w:tr>
-      <w:tr>
-        <w:trPr>
-          <w:cantSplit/>
-        </w:trPr>
-        <w:tc>
-          <w:tcPr>
-            <w:tcW w:w="3878" w:type="dxa"/>
-            <w:gridSpan w:val="5"/>
-            <w:tcBorders>
-              <w:top w:val="single" w:sz="4" w:space="0" w:color="auto"/>
-              <w:left w:val="single" w:sz="4" w:space="0" w:color="auto"/>
-              <w:bottom w:val="single" w:sz="4" w:space="0" w:color="auto"/>
-              <w:right w:val="single" w:sz="4" w:space="0" w:color="auto"/>
-            </w:tcBorders>
-          </w:tcPr>
-          <w:p>
-            <w:pPr>
-              <w:pStyle w:val="Prrafodelista"/>
-              <w:numPr>
-                <w:ilvl w:val="0"/>
-                <w:numId w:val="3"/>
-              </w:numPr>
-              <w:ind w:hanging="198"/>
-            </w:pPr>
-            <w:r>
-              <w:t>El U ingresa los datos del domicilio del usuario.</w:t>
-            </w:r>
-          </w:p>
-        </w:tc>
-        <w:tc>
-          <w:tcPr>
-            <w:tcW w:w="4594" w:type="dxa"/>
-            <w:gridSpan w:val="6"/>
-            <w:tcBorders>
-              <w:top w:val="single" w:sz="4" w:space="0" w:color="auto"/>
-              <w:left w:val="single" w:sz="4" w:space="0" w:color="auto"/>
-              <w:bottom w:val="single" w:sz="4" w:space="0" w:color="auto"/>
-              <w:right w:val="single" w:sz="4" w:space="0" w:color="auto"/>
-            </w:tcBorders>
-          </w:tcPr>
-          <w:p>
-            <w:pPr>
-              <w:pStyle w:val="Prrafodelista"/>
-              <w:numPr>
-                <w:ilvl w:val="1"/>
-                <w:numId w:val="3"/>
-              </w:numPr>
-              <w:tabs>
-                <w:tab w:val="clear" w:pos="690"/>
-                <w:tab w:val="num" w:pos="372"/>
-              </w:tabs>
-              <w:ind w:left="230" w:hanging="230"/>
-            </w:pPr>
-          </w:p>
-        </w:tc>
-      </w:tr>
-      <w:tr>
-        <w:trPr>
-          <w:cantSplit/>
-        </w:trPr>
-        <w:tc>
-          <w:tcPr>
-            <w:tcW w:w="3878" w:type="dxa"/>
-            <w:gridSpan w:val="5"/>
-            <w:tcBorders>
-              <w:top w:val="single" w:sz="4" w:space="0" w:color="auto"/>
-              <w:left w:val="single" w:sz="4" w:space="0" w:color="auto"/>
-              <w:bottom w:val="single" w:sz="4" w:space="0" w:color="auto"/>
-              <w:right w:val="single" w:sz="4" w:space="0" w:color="auto"/>
-            </w:tcBorders>
-          </w:tcPr>
-          <w:p>
-            <w:pPr>
-              <w:pStyle w:val="Prrafodelista"/>
-              <w:numPr>
-                <w:ilvl w:val="0"/>
-                <w:numId w:val="3"/>
-              </w:numPr>
-              <w:ind w:hanging="198"/>
-            </w:pPr>
-            <w:r>
-              <w:t>El sistema solicita se confirme la registración del nuevo usuario</w:t>
-            </w:r>
-            <w:r>
-              <w:t>.</w:t>
-            </w:r>
-          </w:p>
-        </w:tc>
-        <w:tc>
-          <w:tcPr>
-            <w:tcW w:w="4594" w:type="dxa"/>
-            <w:gridSpan w:val="6"/>
-            <w:tcBorders>
-              <w:top w:val="single" w:sz="4" w:space="0" w:color="auto"/>
-              <w:left w:val="single" w:sz="4" w:space="0" w:color="auto"/>
-              <w:bottom w:val="single" w:sz="4" w:space="0" w:color="auto"/>
-              <w:right w:val="single" w:sz="4" w:space="0" w:color="auto"/>
-            </w:tcBorders>
-          </w:tcPr>
-          <w:p>
-            <w:pPr>
-              <w:pStyle w:val="Prrafodelista"/>
-              <w:numPr>
-                <w:ilvl w:val="1"/>
-                <w:numId w:val="3"/>
-              </w:numPr>
-              <w:tabs>
-                <w:tab w:val="clear" w:pos="690"/>
-                <w:tab w:val="num" w:pos="372"/>
-              </w:tabs>
-              <w:ind w:left="230" w:hanging="230"/>
-            </w:pPr>
-          </w:p>
-        </w:tc>
-      </w:tr>
-      <w:tr>
-        <w:trPr>
-          <w:cantSplit/>
-        </w:trPr>
-        <w:tc>
-          <w:tcPr>
-            <w:tcW w:w="3878" w:type="dxa"/>
-            <w:gridSpan w:val="5"/>
-            <w:tcBorders>
-              <w:top w:val="single" w:sz="4" w:space="0" w:color="auto"/>
-              <w:left w:val="single" w:sz="4" w:space="0" w:color="auto"/>
-              <w:bottom w:val="single" w:sz="4" w:space="0" w:color="auto"/>
-              <w:right w:val="single" w:sz="4" w:space="0" w:color="auto"/>
-            </w:tcBorders>
-          </w:tcPr>
-          <w:p>
-            <w:pPr>
-              <w:pStyle w:val="Prrafodelista"/>
-              <w:numPr>
-                <w:ilvl w:val="0"/>
-                <w:numId w:val="3"/>
-              </w:numPr>
-              <w:ind w:hanging="198"/>
-            </w:pPr>
-            <w:r>
-              <w:t xml:space="preserve">El U confirma la </w:t>
-            </w:r>
-            <w:r>
-              <w:t>creación</w:t>
-            </w:r>
-            <w:r>
-              <w:t xml:space="preserve"> del usuario.</w:t>
-            </w:r>
-          </w:p>
-        </w:tc>
-        <w:tc>
-          <w:tcPr>
-            <w:tcW w:w="4594" w:type="dxa"/>
-            <w:gridSpan w:val="6"/>
-            <w:tcBorders>
-              <w:top w:val="single" w:sz="4" w:space="0" w:color="auto"/>
-              <w:left w:val="single" w:sz="4" w:space="0" w:color="auto"/>
-              <w:bottom w:val="single" w:sz="4" w:space="0" w:color="auto"/>
-              <w:right w:val="single" w:sz="4" w:space="0" w:color="auto"/>
-            </w:tcBorders>
-          </w:tcPr>
-          <w:p>
-            <w:pPr>
-              <w:pStyle w:val="Prrafodelista"/>
-              <w:numPr>
-                <w:ilvl w:val="1"/>
-                <w:numId w:val="3"/>
-              </w:numPr>
-              <w:tabs>
-                <w:tab w:val="clear" w:pos="690"/>
-                <w:tab w:val="num" w:pos="372"/>
-              </w:tabs>
-              <w:ind w:left="230" w:hanging="230"/>
-            </w:pPr>
-            <w:r>
-              <w:t xml:space="preserve">El U no confirma la </w:t>
-            </w:r>
-            <w:r>
-              <w:t>creación</w:t>
-            </w:r>
-            <w:r>
-              <w:t xml:space="preserve"> del usuario.</w:t>
-            </w:r>
-          </w:p>
-          <w:p>
-            <w:pPr>
-              <w:pStyle w:val="Prrafodelista"/>
-              <w:numPr>
-                <w:ilvl w:val="2"/>
-                <w:numId w:val="3"/>
-              </w:numPr>
-            </w:pPr>
-            <w:r>
-              <w:t>El sistema informa la situación.</w:t>
-            </w:r>
-          </w:p>
-          <w:p>
-            <w:pPr>
-              <w:pStyle w:val="Prrafodelista"/>
-              <w:numPr>
-                <w:ilvl w:val="2"/>
-                <w:numId w:val="3"/>
-              </w:numPr>
-            </w:pPr>
-            <w:r>
-              <w:t>Se cancela el CU</w:t>
-            </w:r>
-            <w:r>
-              <w:t>.</w:t>
-            </w:r>
-            <w:bookmarkStart w:id="1" w:name="_GoBack"/>
-            <w:bookmarkEnd w:id="1"/>
-          </w:p>
-        </w:tc>
-      </w:tr>
-      <w:tr>
-        <w:trPr>
-          <w:cantSplit/>
-        </w:trPr>
-        <w:tc>
-          <w:tcPr>
-            <w:tcW w:w="3878" w:type="dxa"/>
-            <w:gridSpan w:val="5"/>
-            <w:tcBorders>
-              <w:top w:val="single" w:sz="4" w:space="0" w:color="auto"/>
-              <w:left w:val="single" w:sz="4" w:space="0" w:color="auto"/>
-              <w:bottom w:val="single" w:sz="4" w:space="0" w:color="auto"/>
-              <w:right w:val="single" w:sz="4" w:space="0" w:color="auto"/>
-            </w:tcBorders>
-          </w:tcPr>
-          <w:p>
-            <w:pPr>
-              <w:pStyle w:val="Prrafodelista"/>
-              <w:numPr>
-                <w:ilvl w:val="0"/>
-                <w:numId w:val="3"/>
-              </w:numPr>
-              <w:ind w:hanging="198"/>
-            </w:pPr>
-            <w:r>
-              <w:lastRenderedPageBreak/>
-              <w:t>El sistema</w:t>
-            </w:r>
-            <w:r>
-              <w:t xml:space="preserve"> registra el nuevo usuario con los siguientes datos: nombre de usuario, contraseña, </w:t>
-            </w:r>
-            <w:r>
-              <w:t>roles, datos personales y domicilio</w:t>
-            </w:r>
-            <w:r>
-              <w:t>.</w:t>
-            </w:r>
-          </w:p>
-        </w:tc>
-        <w:tc>
-          <w:tcPr>
-            <w:tcW w:w="4594" w:type="dxa"/>
-            <w:gridSpan w:val="6"/>
-            <w:tcBorders>
-              <w:top w:val="single" w:sz="4" w:space="0" w:color="auto"/>
-              <w:left w:val="single" w:sz="4" w:space="0" w:color="auto"/>
-              <w:bottom w:val="single" w:sz="4" w:space="0" w:color="auto"/>
-              <w:right w:val="single" w:sz="4" w:space="0" w:color="auto"/>
-            </w:tcBorders>
-          </w:tcPr>
-          <w:p>
-            <w:pPr>
-              <w:pStyle w:val="Prrafodelista"/>
-              <w:numPr>
-                <w:ilvl w:val="1"/>
-                <w:numId w:val="3"/>
-              </w:numPr>
-              <w:tabs>
-                <w:tab w:val="clear" w:pos="690"/>
-                <w:tab w:val="num" w:pos="372"/>
-              </w:tabs>
-              <w:ind w:left="230" w:hanging="230"/>
-            </w:pPr>
-          </w:p>
-        </w:tc>
-      </w:tr>
-      <w:tr>
-        <w:trPr>
-          <w:cantSplit/>
-        </w:trPr>
-        <w:tc>
-          <w:tcPr>
-            <w:tcW w:w="3878" w:type="dxa"/>
-            <w:gridSpan w:val="5"/>
-            <w:tcBorders>
-              <w:top w:val="single" w:sz="4" w:space="0" w:color="auto"/>
-              <w:left w:val="single" w:sz="4" w:space="0" w:color="auto"/>
-              <w:bottom w:val="single" w:sz="4" w:space="0" w:color="auto"/>
-              <w:right w:val="single" w:sz="4" w:space="0" w:color="auto"/>
-            </w:tcBorders>
-          </w:tcPr>
-          <w:p>
-            <w:pPr>
-              <w:pStyle w:val="Prrafodelista"/>
-              <w:numPr>
-                <w:ilvl w:val="0"/>
-                <w:numId w:val="3"/>
-              </w:numPr>
-              <w:ind w:hanging="198"/>
-            </w:pPr>
-            <w:r>
-              <w:t>Fin de CU</w:t>
-            </w:r>
-          </w:p>
-        </w:tc>
-        <w:tc>
-          <w:tcPr>
-            <w:tcW w:w="4594" w:type="dxa"/>
-            <w:gridSpan w:val="6"/>
-            <w:tcBorders>
-              <w:top w:val="single" w:sz="4" w:space="0" w:color="auto"/>
-              <w:left w:val="single" w:sz="4" w:space="0" w:color="auto"/>
-              <w:bottom w:val="single" w:sz="4" w:space="0" w:color="auto"/>
-              <w:right w:val="single" w:sz="4" w:space="0" w:color="auto"/>
-            </w:tcBorders>
-          </w:tcPr>
-          <w:p>
-            <w:pPr>
-              <w:pStyle w:val="Prrafodelista"/>
+              <w:pStyle w:val="ListParagraph"/>
               <w:numPr>
                 <w:ilvl w:val="1"/>
                 <w:numId w:val="3"/>
@@ -2628,7 +2326,7 @@
 </file>
 
 <file path=word/numbering.xml><?xml version="1.0" encoding="utf-8"?>
-<w:numbering xmlns:ve="http://schemas.openxmlformats.org/markup-compatibility/2006" xmlns:o="urn:schemas-microsoft-com:office:office" xmlns:r="http://schemas.openxmlformats.org/officeDocument/2006/relationships" xmlns:m="http://schemas.openxmlformats.org/officeDocument/2006/math" xmlns:v="urn:schemas-microsoft-com:vml" xmlns:wp="http://schemas.openxmlformats.org/drawingml/2006/wordprocessingDrawing" xmlns:w10="urn:schemas-microsoft-com:office:word" xmlns:w="http://schemas.openxmlformats.org/wordprocessingml/2006/main" xmlns:wne="http://schemas.microsoft.com/office/word/2006/wordml">
+<w:numbering xmlns:wpc="http://schemas.microsoft.com/office/word/2010/wordprocessingCanvas" xmlns:mc="http://schemas.openxmlformats.org/markup-compatibility/2006" xmlns:o="urn:schemas-microsoft-com:office:office" xmlns:r="http://schemas.openxmlformats.org/officeDocument/2006/relationships" xmlns:m="http://schemas.openxmlformats.org/officeDocument/2006/math" xmlns:v="urn:schemas-microsoft-com:vml" xmlns:wp14="http://schemas.microsoft.com/office/word/2010/wordprocessingDrawing" xmlns:wp="http://schemas.openxmlformats.org/drawingml/2006/wordprocessingDrawing" xmlns:w10="urn:schemas-microsoft-com:office:word" xmlns:w="http://schemas.openxmlformats.org/wordprocessingml/2006/main" xmlns:w14="http://schemas.microsoft.com/office/word/2010/wordml" xmlns:wpg="http://schemas.microsoft.com/office/word/2010/wordprocessingGroup" xmlns:wpi="http://schemas.microsoft.com/office/word/2010/wordprocessingInk" xmlns:wne="http://schemas.microsoft.com/office/word/2006/wordml" xmlns:wps="http://schemas.microsoft.com/office/word/2010/wordprocessingShape" mc:Ignorable="w14 wp14">
   <w:abstractNum w:abstractNumId="0">
     <w:nsid w:val="14C032BE"/>
     <w:multiLevelType w:val="hybridMultilevel"/>
@@ -2993,7 +2691,7 @@
 </file>
 
 <file path=word/styles.xml><?xml version="1.0" encoding="utf-8"?>
-<w:styles xmlns:r="http://schemas.openxmlformats.org/officeDocument/2006/relationships" xmlns:w="http://schemas.openxmlformats.org/wordprocessingml/2006/main">
+<w:styles xmlns:mc="http://schemas.openxmlformats.org/markup-compatibility/2006" xmlns:r="http://schemas.openxmlformats.org/officeDocument/2006/relationships" xmlns:w="http://schemas.openxmlformats.org/wordprocessingml/2006/main" xmlns:w14="http://schemas.microsoft.com/office/word/2010/wordml" mc:Ignorable="w14">
   <w:docDefaults>
     <w:rPrDefault>
       <w:rPr>
@@ -3153,18 +2851,17 @@
     <w:qFormat/>
     <w:rsid w:val="00D605ED"/>
   </w:style>
-  <w:style w:type="character" w:default="1" w:styleId="Fuentedeprrafopredeter">
+  <w:style w:type="character" w:default="1" w:styleId="DefaultParagraphFont">
     <w:name w:val="Default Paragraph Font"/>
     <w:uiPriority w:val="1"/>
     <w:semiHidden/>
     <w:unhideWhenUsed/>
   </w:style>
-  <w:style w:type="table" w:default="1" w:styleId="Tablanormal">
+  <w:style w:type="table" w:default="1" w:styleId="TableNormal">
     <w:name w:val="Normal Table"/>
     <w:uiPriority w:val="99"/>
     <w:semiHidden/>
     <w:unhideWhenUsed/>
-    <w:qFormat/>
     <w:tblPr>
       <w:tblInd w:w="0" w:type="dxa"/>
       <w:tblCellMar>
@@ -3175,15 +2872,15 @@
       </w:tblCellMar>
     </w:tblPr>
   </w:style>
-  <w:style w:type="numbering" w:default="1" w:styleId="Sinlista">
+  <w:style w:type="numbering" w:default="1" w:styleId="NoList">
     <w:name w:val="No List"/>
     <w:uiPriority w:val="99"/>
     <w:semiHidden/>
     <w:unhideWhenUsed/>
   </w:style>
-  <w:style w:type="table" w:styleId="Tablaconcuadrcula">
+  <w:style w:type="table" w:styleId="TableGrid">
     <w:name w:val="Table Grid"/>
-    <w:basedOn w:val="Tablanormal"/>
+    <w:basedOn w:val="TableNormal"/>
     <w:uiPriority w:val="59"/>
     <w:rsid w:val="00D842C6"/>
     <w:pPr>
@@ -3207,7 +2904,7 @@
       </w:tblCellMar>
     </w:tblPr>
   </w:style>
-  <w:style w:type="paragraph" w:styleId="Prrafodelista">
+  <w:style w:type="paragraph" w:styleId="ListParagraph">
     <w:name w:val="List Paragraph"/>
     <w:basedOn w:val="Normal"/>
     <w:uiPriority w:val="34"/>
@@ -3381,13 +3078,13 @@
     <w:name w:val="Normal"/>
     <w:qFormat/>
   </w:style>
-  <w:style w:type="character" w:default="1" w:styleId="Fuentedeprrafopredeter">
+  <w:style w:type="character" w:default="1" w:styleId="DefaultParagraphFont">
     <w:name w:val="Default Paragraph Font"/>
     <w:uiPriority w:val="1"/>
     <w:semiHidden/>
     <w:unhideWhenUsed/>
   </w:style>
-  <w:style w:type="table" w:default="1" w:styleId="Tablanormal">
+  <w:style w:type="table" w:default="1" w:styleId="TableNormal">
     <w:name w:val="Normal Table"/>
     <w:uiPriority w:val="99"/>
     <w:semiHidden/>
@@ -3402,15 +3099,15 @@
       </w:tblCellMar>
     </w:tblPr>
   </w:style>
-  <w:style w:type="numbering" w:default="1" w:styleId="Sinlista">
+  <w:style w:type="numbering" w:default="1" w:styleId="NoList">
     <w:name w:val="No List"/>
     <w:uiPriority w:val="99"/>
     <w:semiHidden/>
     <w:unhideWhenUsed/>
   </w:style>
-  <w:style w:type="table" w:styleId="Tablaconcuadrcula">
+  <w:style w:type="table" w:styleId="TableGrid">
     <w:name w:val="Table Grid"/>
-    <w:basedOn w:val="Tablanormal"/>
+    <w:basedOn w:val="TableNormal"/>
     <w:uiPriority w:val="59"/>
     <w:rsid w:val="00D842C6"/>
     <w:pPr>
@@ -3434,7 +3131,7 @@
       </w:tblCellMar>
     </w:tblPr>
   </w:style>
-  <w:style w:type="paragraph" w:styleId="Prrafodelista">
+  <w:style w:type="paragraph" w:styleId="ListParagraph">
     <w:name w:val="List Paragraph"/>
     <w:basedOn w:val="Normal"/>
     <w:uiPriority w:val="34"/>

</xml_diff>